<commit_message>
made latest MS and methods updates. including adding in new figures and changes
</commit_message>
<xml_diff>
--- a/analysis/manuscript/methods.docx
+++ b/analysis/manuscript/methods.docx
@@ -135,6 +135,14 @@
         <w:t xml:space="preserve">Acknowledgments</w:t>
       </w:r>
       <w:bookmarkEnd w:id="20"/>
+    </w:p>
+    <w:p>
+      <w:pPr>
+        <w:pStyle w:val="FirstParagraph"/>
+      </w:pPr>
+      <w:r>
+        <w:t xml:space="preserve">This work was supported by the Biotechnology and Biological Sciences Research Council (BBSRC) through grant BB/M011178/1.</w:t>
+      </w:r>
     </w:p>
     <w:p>
       <w:pPr>
@@ -288,6 +296,38 @@
         <w:pStyle w:val="FirstParagraph"/>
       </w:pPr>
       <w:r>
+        <w:t xml:space="preserve">All simulation code was written in Python version 3.9 and uses the Pandas</w:t>
+      </w:r>
+      <w:r>
+        <w:t xml:space="preserve"> </w:t>
+      </w:r>
+      <w:r>
+        <w:t xml:space="preserve">(McKinney 2011)</w:t>
+      </w:r>
+      <w:r>
+        <w:t xml:space="preserve"> </w:t>
+      </w:r>
+      <w:r>
+        <w:t xml:space="preserve">and Scipy</w:t>
+      </w:r>
+      <w:r>
+        <w:t xml:space="preserve"> </w:t>
+      </w:r>
+      <w:r>
+        <w:t xml:space="preserve">(Jones, Oliphant, and Peterson 2001)</w:t>
+      </w:r>
+      <w:r>
+        <w:t xml:space="preserve"> </w:t>
+      </w:r>
+      <w:r>
+        <w:t xml:space="preserve">packages.</w:t>
+      </w:r>
+    </w:p>
+    <w:p>
+      <w:pPr>
+        <w:pStyle w:val="BodyText"/>
+      </w:pPr>
+      <w:r>
         <w:t xml:space="preserve">A circular environment is first created with radius</w:t>
       </w:r>
       <w:r>
@@ -305,7 +345,7 @@
         </m:r>
       </m:oMath>
       <w:r>
-        <w:t xml:space="preserve">. The number of flowers in the environment is generated as a random Poisson variable with rate equal to 5000 multiplied by the area of the environment. These are placed on polar coordinates with a uniformly selected angle,</w:t>
+        <w:t xml:space="preserve">. The number of resources in the environment is generated as a random Poisson variable with rate equal to 5000 multiplied by the area of the environment. These are placed on polar coordinates with a uniformly selected angle,</w:t>
       </w:r>
       <w:r>
         <w:t xml:space="preserve"> </w:t>
@@ -360,76 +400,7 @@
         </m:r>
       </m:oMath>
       <w:r>
-        <w:t xml:space="preserve">. These polar coordinates are converted to Cartesian coordinates using the formulas</w:t>
-      </w:r>
-      <w:r>
-        <w:t xml:space="preserve"> </w:t>
-      </w:r>
-      <m:oMath>
-        <m:r>
-          <m:t>x</m:t>
-        </m:r>
-        <m:r>
-          <m:t>=</m:t>
-        </m:r>
-        <m:r>
-          <m:t>ρ</m:t>
-        </m:r>
-        <m:r>
-          <m:rPr>
-            <m:nor/>
-            <m:sty m:val="p"/>
-          </m:rPr>
-          <m:t>cos</m:t>
-        </m:r>
-        <m:r>
-          <m:t>(</m:t>
-        </m:r>
-        <m:r>
-          <m:t>θ</m:t>
-        </m:r>
-        <m:r>
-          <m:t>)</m:t>
-        </m:r>
-      </m:oMath>
-      <w:r>
-        <w:t xml:space="preserve"> </w:t>
-      </w:r>
-      <w:r>
-        <w:t xml:space="preserve">and</w:t>
-      </w:r>
-      <w:r>
-        <w:t xml:space="preserve"> </w:t>
-      </w:r>
-      <m:oMath>
-        <m:r>
-          <m:t>y</m:t>
-        </m:r>
-        <m:r>
-          <m:t>=</m:t>
-        </m:r>
-        <m:r>
-          <m:t>ρ</m:t>
-        </m:r>
-        <m:r>
-          <m:rPr>
-            <m:nor/>
-            <m:sty m:val="p"/>
-          </m:rPr>
-          <m:t>sin</m:t>
-        </m:r>
-        <m:r>
-          <m:t>(</m:t>
-        </m:r>
-        <m:r>
-          <m:t>θ</m:t>
-        </m:r>
-        <m:r>
-          <m:t>)</m:t>
-        </m:r>
-      </m:oMath>
-      <w:r>
-        <w:t xml:space="preserve">. Each location is then assigned to an instance of a flower object along with a random quality of between 0 and 10. This quality is combined with the distance of the flower to the centrally located hive to form a measure of how profitable the flower is (see model, equation?).</w:t>
+        <w:t xml:space="preserve">. These polar coordinates are converted to Cartesian coordinates. Each location is then assigned to an instance of a resource object along with a random quality of between 0 and 10. This quality is combined with the distance of the resource to the centrally located hive to form a measure of how profitable the resource is (see model, equation?).</w:t>
       </w:r>
     </w:p>
     <w:p>
@@ -437,24 +408,7 @@
         <w:pStyle w:val="BodyText"/>
       </w:pPr>
       <w:r>
-        <w:t xml:space="preserve">One-hundred honeybee objects are created, 20 of which 20 are scouts and the rest recruits. Scouts leave the environment following a random path through the environment generated by sampling a uniform random step length and angle. The number of paths the scout draws when searching is also determined as a uniform random number. Each straight line in the random path is converted to a rectangle with length equal to the path section length and a constant width of ~0.01 to represent an area the scout searches along that path. Of all the flowers contained in the boxes drawn from the scout’s path, the one closest to the colony is selected as the flower the scout will report and will communicate its location if the quality of the flower is</w:t>
-      </w:r>
-      <w:r>
-        <w:t xml:space="preserve"> </w:t>
-      </w:r>
-      <m:oMath>
-        <m:r>
-          <m:t>g</m:t>
-        </m:r>
-        <m:r>
-          <m:t>e</m:t>
-        </m:r>
-      </m:oMath>
-      <w:r>
-        <w:t xml:space="preserve"> </w:t>
-      </w:r>
-      <w:r>
-        <w:t xml:space="preserve">0. Flower communication is simulated by pooling together all the flower objects found. If no flowers are contained in the scout’s path, they will not add any flowers to the scout pool and draw a new path in the next foraging iteration.</w:t>
+        <w:t xml:space="preserve">One-hundred honeybee objects are created, 20 of which 20 are on scouting trips and the rest recruited to follow scout dances. Scouts leave the environment following a random path through the environment generated by sampling a uniform random step length and angle. The number of paths the scout draws when searching is also determined as a uniform random number. Each straight line in the random path is converted to a rectangle with length equal to the path section length and a constant width of ~0.01 to represent an area the scout searches along that path. Of all the resources contained in the boxes drawn from the scout’s path, the one closest to the colony is selected as the resource patch that the scout will report and will communicate its location if the quality of the resource resource exceeds a minimum threshold. Communication is simulated by pooling together all the resource patches found. If no resources are contained in the scout’s path, they will not add any resources to the scout pool and draw a new path in the next foraging iteration.</w:t>
       </w:r>
     </w:p>
     <w:p>
@@ -462,15 +416,7 @@
         <w:pStyle w:val="BodyText"/>
       </w:pPr>
       <w:r>
-        <w:t xml:space="preserve">Recruits represent honeybee objects which do not perform the searches the scouts do. Instead, they sample from the pool of flower objects reported by scouts. This sampling is done by selecting flowers with a probability which is skewed towards the profitability of the flower, meaning more profitable flowers have a greater chance of being selected by recruits. Recruits will then visit these flowers and in the next iteration will add their flower to the pool of scout dances. Consequently, the pool of dances represents flowers discovered by scouts and flowers exploited by recruits. When a flower is depleted,</w:t>
-      </w:r>
-    </w:p>
-    <w:p>
-      <w:pPr>
-        <w:pStyle w:val="BodyText"/>
-      </w:pPr>
-      <w:r>
-        <w:t xml:space="preserve">the flower is removed from the environment and so any foragers that were foraging on it would select a different flower from the dance floor.</w:t>
+        <w:t xml:space="preserve">Recruits represent honeybee objects which do not perform the searches the scouts do. Instead, they sample from the pool of resource objects reported by scouts. This sampling is done by selecting resources with a probability which is skewed towards the profitability of the resource, meaning more profitable resources have a greater chance of being selected by recruits. Recruits will then visit these resources and in the next iteration will add their resource to the pool of scout dances. Consequently, the pool of dances represents resources discovered by scouts and resources exploited by recruits. When a resource is depleted, it is removed from the environment and so any foragers that were foraging on it would select a different resource from the dance floor.</w:t>
       </w:r>
     </w:p>
     <w:p>
@@ -616,38 +562,6 @@
     </w:p>
     <w:p>
       <w:pPr>
-        <w:pStyle w:val="BodyText"/>
-      </w:pPr>
-      <w:r>
-        <w:t xml:space="preserve">All simulation code was written in Python version 3.9 and uses the Pandas</w:t>
-      </w:r>
-      <w:r>
-        <w:t xml:space="preserve"> </w:t>
-      </w:r>
-      <w:r>
-        <w:t xml:space="preserve">(McKinney 2011)</w:t>
-      </w:r>
-      <w:r>
-        <w:t xml:space="preserve"> </w:t>
-      </w:r>
-      <w:r>
-        <w:t xml:space="preserve">and Scipy</w:t>
-      </w:r>
-      <w:r>
-        <w:t xml:space="preserve"> </w:t>
-      </w:r>
-      <w:r>
-        <w:t xml:space="preserve">(Jones, Oliphant, and Peterson 2001)</w:t>
-      </w:r>
-      <w:r>
-        <w:t xml:space="preserve"> </w:t>
-      </w:r>
-      <w:r>
-        <w:t xml:space="preserve">packages.</w:t>
-      </w:r>
-    </w:p>
-    <w:p>
-      <w:pPr>
         <w:pStyle w:val="Heading1"/>
       </w:pPr>
       <w:bookmarkStart w:id="28" w:name="model"/>
@@ -661,7 +575,7 @@
         <w:pStyle w:val="FirstParagraph"/>
       </w:pPr>
       <w:r>
-        <w:t xml:space="preserve">To describe the distribution of dance durations on the dance floor we formulated a generic model the duration of waggle dances. In the model resource patches are randomly placed in the environment. Foragers scout for these patches. The rationale of the model is illustrated in Fig. 3: upon visiting a resource patch, foragers translate the profitability of a resource into the number of repeats of the dance. The number of repeats of the dance is a function of quality an distance. Recruits sample random dances and report the location of successful visits to resource patches on the dance floor. Through the feedback and over-representation of profitable resources on the dance floor recruits will converge to visiting the most profitable resource in vicinity of the hive. The distribution of dance durations is the superposition of scouting and recruiting trips.</w:t>
+        <w:t xml:space="preserve">To describe the distribution of dance durations on the dance floor we formulated a generic model the duration of waggle dances. In the model resource patches are assumed to be randomly placed in the environment. Foragers scout for these patches. The rationale of the model is illustrated in Fig. 3: upon visiting a resource patch, foragers translate the profitability of a resource into the number of repeats of the dance. The number of repeats of the dance is a function of quality an distance. Recruits sample random dances and report the location of successful visits to resource patches on the dance floor. Through the feedback and over-representation of profitable resources on the dance floor recruits will converge to visiting the most profitable resource in vicinity of the hive. The distribution of dance durations is the superposition of scouting and recruiting trips.</w:t>
       </w:r>
     </w:p>
     <w:p>
@@ -826,7 +740,7 @@
         <w:t xml:space="preserve"> </w:t>
       </w:r>
       <w:r>
-        <w:t xml:space="preserve">represents the lowest duration recorded, as there exists a minimum waggle run duration.</w:t>
+        <w:t xml:space="preserve">represents the lowest duration considered, and here a minimum waggle run duration in the data set.</w:t>
       </w:r>
     </w:p>
     <w:p>
@@ -834,7 +748,7 @@
         <w:pStyle w:val="BodyText"/>
       </w:pPr>
       <w:r>
-        <w:t xml:space="preserve">For the simplified the model we assumed that the the by assuming that the number of dances depends weakly on distance and there is a sizable quality differences between resources of a decent size and that there is a sizable intensity of the high quality resource. Foragers on scouting trips are more likely to report larger distances than foragers on recruiting trips. By linearising the function that translates the profitability into the number of waggle dance run for the largest distance and normalising, we arrive at simplified distribution for distances for scouting trips:</w:t>
+        <w:t xml:space="preserve">For the simplified the model we assumed that the number of dances depends weakly on distance and there is a sizable quality differences between resources of a decent size and that there is a sizable intensity of the high quality resource. Foragers on scouting trips are more likely to report larger distances than foragers on recruiting trips. By linearising the function that translates the profitability into the number of waggle dance run for the largest dance duration and normalising, we arrive at simplified distribution for dance durations for scouting trips:</w:t>
       </w:r>
     </w:p>
     <w:p>
@@ -1100,7 +1014,7 @@
         <w:t xml:space="preserve"> </w:t>
       </w:r>
       <w:r>
-        <w:t xml:space="preserve">is the maximum reported distance by scouts,</w:t>
+        <w:t xml:space="preserve">is the maximum dance duration by scouts,</w:t>
       </w:r>
       <w:r>
         <w:t xml:space="preserve"> </w:t>
@@ -1285,7 +1199,7 @@
         <w:pStyle w:val="BodyText"/>
       </w:pPr>
       <w:r>
-        <w:t xml:space="preserve">Recruit trips will be predominantly to high quality resource. Only if the nearest high quality patch is very far away will there be a more profitable patch of lesser quality available, and this happens only rarely if the intensity of the best quality resource is sizable. After linearising the function that translates the profitability into the number of waggle dance run for short distances and normalising the distribution of distances reported from recruit trips in the simplified model is:</w:t>
+        <w:t xml:space="preserve">Recruit trips will be predominantly to high quality resources. Only if the nearest high quality patch is very far away will there be a more profitable patch of lesser quality available, and this happens only rarely if the intensity of the best quality resource is sizable. After linearising the function that translates the profitability into the number of waggle dance runs for short dance durations and normalising the distribution of dance durations reported from recruit trips in the simplified model is:</w:t>
       </w:r>
     </w:p>
     <w:p>
@@ -2055,13 +1969,13 @@
         <w:pStyle w:val="BodyText"/>
       </w:pPr>
       <w:r>
-        <w:t xml:space="preserve">Model parsimony is assessed using Akaike information criterion (AIC)</w:t>
-      </w:r>
-      <w:r>
-        <w:t xml:space="preserve"> </w:t>
-      </w:r>
-      <w:r>
-        <w:t xml:space="preserve">(Aho, Derryberry, and Peterson 2014)</w:t>
+        <w:t xml:space="preserve">The most parsimonious model is assessed using Akaike information criterion (AIC)</w:t>
+      </w:r>
+      <w:r>
+        <w:t xml:space="preserve"> </w:t>
+      </w:r>
+      <w:r>
+        <w:t xml:space="preserve">(Burnham and Anderson 2002; Aho, Derryberry, and Peterson 2014)</w:t>
       </w:r>
       <w:r>
         <w:t xml:space="preserve"> </w:t>
@@ -2075,7 +1989,7 @@
         <w:pStyle w:val="BodyText"/>
       </w:pPr>
       <w:r>
-        <w:t xml:space="preserve">Goodness of fit is assessed using the Kolmorgorov-Smirnov (KS) test</w:t>
+        <w:t xml:space="preserve">Goodness of fit is assessed using the two-sample Kolmorgorov-Smirnov (KS) test</w:t>
       </w:r>
       <w:r>
         <w:t xml:space="preserve"> </w:t>
@@ -2132,6 +2046,14 @@
         <w:pStyle w:val="FirstParagraph"/>
       </w:pPr>
       <w:r>
+        <w:t xml:space="preserve">Prior to conducing the PLS we removed any sites in which the models fit was significantly different to the waggle dance durations for that site. This resulted in one agri-rural site (ROT) and no urban sites being removed from the analysis.</w:t>
+      </w:r>
+    </w:p>
+    <w:p>
+      <w:pPr>
+        <w:pStyle w:val="BodyText"/>
+      </w:pPr>
+      <w:r>
         <w:t xml:space="preserve">As our estimated proportion of scouts is continuos on the interval</w:t>
       </w:r>
       <w:r>
@@ -2158,7 +2080,7 @@
         <w:t xml:space="preserve"> </w:t>
       </w:r>
       <w:r>
-        <w:t xml:space="preserve">we performed a beta regression using the R package plsRbeta</w:t>
+        <w:t xml:space="preserve">we used the R package plsRbeta</w:t>
       </w:r>
       <w:r>
         <w:t xml:space="preserve"> </w:t>
@@ -2227,7 +2149,7 @@
         <w:pStyle w:val="BodyText"/>
       </w:pPr>
       <w:r>
-        <w:t xml:space="preserve">For the jackknifed resampling we iterated through the each site and removed it from the pool of data and then ran the PLS as described above, recoding the loadings for each iteration (see Supplementary Material for loadings with each site removed). The PLS loadings for each land-use type are plotted as a box plot in Fig 5. to show the spread of these variable types.</w:t>
+        <w:t xml:space="preserve">For the jackknifed resampling we iterated through the each site and removed it from the pool of data and then ran the PLS as described above, recoding the loadings for each iteration (see Supplementary Material for loadings with each site removed). The PLS loadings for each land-use type are plotted as a box plot in Fig 5. to show the spread of these variable types. A loading was determined to be significantly correlating with the first principal component if contributed more than its expected variance.</w:t>
       </w:r>
     </w:p>
     <w:p>

</xml_diff>

<commit_message>
updated the MS with Vincent changes for Rich. Need to merge in Rich + Elli's changes and update for final draft.
</commit_message>
<xml_diff>
--- a/analysis/manuscript/methods.docx
+++ b/analysis/manuscript/methods.docx
@@ -68,62 +68,6 @@
       </w:r>
       <w:r>
         <w:t xml:space="preserve">Methods</w:t>
-      </w:r>
-    </w:p>
-    <w:p>
-      <w:pPr>
-        <w:pStyle w:val="Author"/>
-      </w:pPr>
-      <w:r>
-        <w:t xml:space="preserve">Joseph</w:t>
-      </w:r>
-      <w:r>
-        <w:t xml:space="preserve"> </w:t>
-      </w:r>
-      <w:r>
-        <w:t xml:space="preserve">Palmer,</w:t>
-      </w:r>
-      <w:r>
-        <w:t xml:space="preserve"> </w:t>
-      </w:r>
-      <w:r>
-        <w:t xml:space="preserve">Ash</w:t>
-      </w:r>
-      <w:r>
-        <w:t xml:space="preserve"> </w:t>
-      </w:r>
-      <w:r>
-        <w:t xml:space="preserve">Samuelson,</w:t>
-      </w:r>
-      <w:r>
-        <w:t xml:space="preserve"> </w:t>
-      </w:r>
-      <w:r>
-        <w:t xml:space="preserve">Elli</w:t>
-      </w:r>
-      <w:r>
-        <w:t xml:space="preserve"> </w:t>
-      </w:r>
-      <w:r>
-        <w:t xml:space="preserve">Leadbeater</w:t>
-      </w:r>
-      <w:r>
-        <w:t xml:space="preserve"> </w:t>
-      </w:r>
-      <w:r>
-        <w:t xml:space="preserve">and</w:t>
-      </w:r>
-      <w:r>
-        <w:t xml:space="preserve"> </w:t>
-      </w:r>
-      <w:r>
-        <w:t xml:space="preserve">Vincent</w:t>
-      </w:r>
-      <w:r>
-        <w:t xml:space="preserve"> </w:t>
-      </w:r>
-      <w:r>
-        <w:t xml:space="preserve">Jansen</w:t>
       </w:r>
     </w:p>
     <w:p>
@@ -191,10 +135,10 @@
         </w:r>
       </w:hyperlink>
       <w:r>
-        <w:t xml:space="preserve"> </w:t>
-      </w:r>
-      <w:r>
-        <w:t xml:space="preserve">(Samuelson, Schürch, and Leadbeater 2021)</w:t>
+        <w:rPr>
+          <w:vertAlign w:val="superscript"/>
+        </w:rPr>
+        <w:t xml:space="preserve">1</w:t>
       </w:r>
       <w:r>
         <w:t xml:space="preserve">.</w:t>
@@ -218,10 +162,10 @@
         <w:t xml:space="preserve">Methods for how the data used for this study was collected can be found in full in Materials and Methods sections 2.1, 2.2 and 2.3 of</w:t>
       </w:r>
       <w:r>
-        <w:t xml:space="preserve"> </w:t>
-      </w:r>
-      <w:r>
-        <w:t xml:space="preserve">(Samuelson, Schürch, and Leadbeater 2021)</w:t>
+        <w:rPr>
+          <w:vertAlign w:val="superscript"/>
+        </w:rPr>
+        <w:t xml:space="preserve">1</w:t>
       </w:r>
       <w:r>
         <w:t xml:space="preserve">.</w:t>
@@ -245,10 +189,10 @@
         <w:t xml:space="preserve">Methods for how land-use types were classified can be found in Materials and Methods sections 2.6 of</w:t>
       </w:r>
       <w:r>
-        <w:t xml:space="preserve"> </w:t>
-      </w:r>
-      <w:r>
-        <w:t xml:space="preserve">(Samuelson, Schürch, and Leadbeater 2021)</w:t>
+        <w:rPr>
+          <w:vertAlign w:val="superscript"/>
+        </w:rPr>
+        <w:t xml:space="preserve">1</w:t>
       </w:r>
       <w:r>
         <w:t xml:space="preserve">.</w:t>
@@ -272,10 +216,10 @@
         <w:t xml:space="preserve">Methods for waggle dance decoding are fully described in Materials and Methods section 2.4 in</w:t>
       </w:r>
       <w:r>
-        <w:t xml:space="preserve"> </w:t>
-      </w:r>
-      <w:r>
-        <w:t xml:space="preserve">(Samuelson, Schürch, and Leadbeater 2021)</w:t>
+        <w:rPr>
+          <w:vertAlign w:val="superscript"/>
+        </w:rPr>
+        <w:t xml:space="preserve">1</w:t>
       </w:r>
       <w:r>
         <w:t xml:space="preserve">.</w:t>
@@ -299,10 +243,10 @@
         <w:t xml:space="preserve">All simulation code was written in Python version 3.9 and uses the Pandas</w:t>
       </w:r>
       <w:r>
-        <w:t xml:space="preserve"> </w:t>
-      </w:r>
-      <w:r>
-        <w:t xml:space="preserve">(McKinney 2011)</w:t>
+        <w:rPr>
+          <w:vertAlign w:val="superscript"/>
+        </w:rPr>
+        <w:t xml:space="preserve">2</w:t>
       </w:r>
       <w:r>
         <w:t xml:space="preserve"> </w:t>
@@ -311,10 +255,10 @@
         <w:t xml:space="preserve">and Scipy</w:t>
       </w:r>
       <w:r>
-        <w:t xml:space="preserve"> </w:t>
-      </w:r>
-      <w:r>
-        <w:t xml:space="preserve">(Jones, Oliphant, and Peterson 2001)</w:t>
+        <w:rPr>
+          <w:vertAlign w:val="superscript"/>
+        </w:rPr>
+        <w:t xml:space="preserve">3</w:t>
       </w:r>
       <w:r>
         <w:t xml:space="preserve"> </w:t>
@@ -1850,10 +1794,10 @@
         <w:t xml:space="preserve">All analysis code is written in R</w:t>
       </w:r>
       <w:r>
-        <w:t xml:space="preserve"> </w:t>
-      </w:r>
-      <w:r>
-        <w:t xml:space="preserve">(R Core Team 2020)</w:t>
+        <w:rPr>
+          <w:vertAlign w:val="superscript"/>
+        </w:rPr>
+        <w:t xml:space="preserve">4</w:t>
       </w:r>
       <w:r>
         <w:t xml:space="preserve">.</w:t>
@@ -1877,10 +1821,10 @@
         <w:t xml:space="preserve">All models are fit using Maximum likelihood estimation</w:t>
       </w:r>
       <w:r>
-        <w:t xml:space="preserve"> </w:t>
-      </w:r>
-      <w:r>
-        <w:t xml:space="preserve">(Burnham and Anderson 2002)</w:t>
+        <w:rPr>
+          <w:vertAlign w:val="superscript"/>
+        </w:rPr>
+        <w:t xml:space="preserve">5</w:t>
       </w:r>
       <w:r>
         <w:t xml:space="preserve"> </w:t>
@@ -1889,10 +1833,10 @@
         <w:t xml:space="preserve">by summation of the log of the simplified distribution function outlined in the methods section: model. The numerical optimisation routine is written in c++ and uses the Nelder-Mead simplex algorithm</w:t>
       </w:r>
       <w:r>
-        <w:t xml:space="preserve"> </w:t>
-      </w:r>
-      <w:r>
-        <w:t xml:space="preserve">(Nelder and Mead 1965)</w:t>
+        <w:rPr>
+          <w:vertAlign w:val="superscript"/>
+        </w:rPr>
+        <w:t xml:space="preserve">6</w:t>
       </w:r>
       <w:r>
         <w:t xml:space="preserve"> </w:t>
@@ -1919,10 +1863,10 @@
         <w:t xml:space="preserve">library</w:t>
       </w:r>
       <w:r>
-        <w:t xml:space="preserve"> </w:t>
-      </w:r>
-      <w:r>
-        <w:t xml:space="preserve">(Johnson 2020)</w:t>
+        <w:rPr>
+          <w:vertAlign w:val="superscript"/>
+        </w:rPr>
+        <w:t xml:space="preserve">7</w:t>
       </w:r>
       <w:r>
         <w:t xml:space="preserve"> </w:t>
@@ -1931,10 +1875,10 @@
         <w:t xml:space="preserve">and interfaced to R</w:t>
       </w:r>
       <w:r>
-        <w:t xml:space="preserve"> </w:t>
-      </w:r>
-      <w:r>
-        <w:t xml:space="preserve">(R Core Team 2020)</w:t>
+        <w:rPr>
+          <w:vertAlign w:val="superscript"/>
+        </w:rPr>
+        <w:t xml:space="preserve">4</w:t>
       </w:r>
       <w:r>
         <w:t xml:space="preserve"> </w:t>
@@ -1955,10 +1899,10 @@
         <w:t xml:space="preserve">’</w:t>
       </w:r>
       <w:r>
-        <w:t xml:space="preserve"> </w:t>
-      </w:r>
-      <w:r>
-        <w:t xml:space="preserve">(Eddelbuettel and François 2011)</w:t>
+        <w:rPr>
+          <w:vertAlign w:val="superscript"/>
+        </w:rPr>
+        <w:t xml:space="preserve">8</w:t>
       </w:r>
       <w:r>
         <w:t xml:space="preserve">.</w:t>
@@ -1972,10 +1916,10 @@
         <w:t xml:space="preserve">The most parsimonious model is assessed using Akaike information criterion (AIC)</w:t>
       </w:r>
       <w:r>
-        <w:t xml:space="preserve"> </w:t>
-      </w:r>
-      <w:r>
-        <w:t xml:space="preserve">(Burnham and Anderson 2002; Aho, Derryberry, and Peterson 2014)</w:t>
+        <w:rPr>
+          <w:vertAlign w:val="superscript"/>
+        </w:rPr>
+        <w:t xml:space="preserve">5,9</w:t>
       </w:r>
       <w:r>
         <w:t xml:space="preserve"> </w:t>
@@ -1992,10 +1936,10 @@
         <w:t xml:space="preserve">Goodness of fit is assessed using the two-sample Kolmorgorov-Smirnov (KS) test</w:t>
       </w:r>
       <w:r>
-        <w:t xml:space="preserve"> </w:t>
-      </w:r>
-      <w:r>
-        <w:t xml:space="preserve">(Goldstein, Morris, and Yen 2004)</w:t>
+        <w:rPr>
+          <w:vertAlign w:val="superscript"/>
+        </w:rPr>
+        <w:t xml:space="preserve">10</w:t>
       </w:r>
       <w:r>
         <w:t xml:space="preserve"> </w:t>
@@ -2022,10 +1966,10 @@
         <w:t xml:space="preserve">in R</w:t>
       </w:r>
       <w:r>
-        <w:t xml:space="preserve"> </w:t>
-      </w:r>
-      <w:r>
-        <w:t xml:space="preserve">(Sekhon 2011)</w:t>
+        <w:rPr>
+          <w:vertAlign w:val="superscript"/>
+        </w:rPr>
+        <w:t xml:space="preserve">11</w:t>
       </w:r>
       <w:r>
         <w:t xml:space="preserve">.</w:t>
@@ -2083,10 +2027,10 @@
         <w:t xml:space="preserve">we used the R package plsRbeta</w:t>
       </w:r>
       <w:r>
-        <w:t xml:space="preserve"> </w:t>
-      </w:r>
-      <w:r>
-        <w:t xml:space="preserve">(Bertrand et al. 2013)</w:t>
+        <w:rPr>
+          <w:vertAlign w:val="superscript"/>
+        </w:rPr>
+        <w:t xml:space="preserve">12</w:t>
       </w:r>
       <w:r>
         <w:t xml:space="preserve"> </w:t>
@@ -2095,10 +2039,10 @@
         <w:t xml:space="preserve">to conduct the partial least squares analysis and performed a beta regression on the results using the R package betareg</w:t>
       </w:r>
       <w:r>
-        <w:t xml:space="preserve"> </w:t>
-      </w:r>
-      <w:r>
-        <w:t xml:space="preserve">(Cribari-Neto and Zeileis 2010)</w:t>
+        <w:rPr>
+          <w:vertAlign w:val="superscript"/>
+        </w:rPr>
+        <w:t xml:space="preserve">13</w:t>
       </w:r>
       <w:r>
         <w:t xml:space="preserve">. As the betareg package only works on the open interval</w:t>
@@ -2162,14 +2106,14 @@
       </w:r>
       <w:bookmarkEnd w:id="32"/>
     </w:p>
-    <w:bookmarkStart w:id="57" w:name="refs"/>
-    <w:bookmarkStart w:id="34" w:name="ref-Aho2014"/>
+    <w:bookmarkStart w:id="48" w:name="refs"/>
+    <w:bookmarkStart w:id="34" w:name="ref-Samuelson2021"/>
     <w:p>
       <w:pPr>
         <w:pStyle w:val="Bibliography"/>
       </w:pPr>
       <w:r>
-        <w:t xml:space="preserve">Aho, Ken, DeWayne Derryberry, and Teri Peterson. 2014. “Model selection for ecologists: the worldviews of AIC and BIC.”</w:t>
+        <w:t xml:space="preserve">1. Samuelson, A. E., Schürch, R. &amp; Leadbeater, E. Dancing bees evaluate central urban forage resources as superior to agricultural land.</w:t>
       </w:r>
       <w:r>
         <w:t xml:space="preserve"> </w:t>
@@ -2178,23 +2122,20 @@
         <w:rPr>
           <w:i/>
         </w:rPr>
-        <w:t xml:space="preserve">Ecology</w:t>
-      </w:r>
-      <w:r>
-        <w:t xml:space="preserve"> </w:t>
-      </w:r>
-      <w:r>
-        <w:t xml:space="preserve">95 (3): 631–36.</w:t>
-      </w:r>
-      <w:r>
-        <w:t xml:space="preserve"> </w:t>
+        <w:t xml:space="preserve">Journal of Applied Ecology</w:t>
+      </w:r>
+      <w:r>
+        <w:t xml:space="preserve"> </w:t>
+      </w:r>
+      <w:r>
+        <w:t xml:space="preserve">(2021) doi:</w:t>
       </w:r>
       <w:hyperlink r:id="rId33">
         <w:r>
           <w:rPr>
             <w:rStyle w:val="Hyperlink"/>
           </w:rPr>
-          <w:t xml:space="preserve">https://doi.org/10.1890/13-1452.1</w:t>
+          <w:t xml:space="preserve">10.1111/1365-2664.14011</w:t>
         </w:r>
       </w:hyperlink>
       <w:r>
@@ -2202,13 +2143,13 @@
       </w:r>
     </w:p>
     <w:bookmarkEnd w:id="34"/>
-    <w:bookmarkStart w:id="36" w:name="ref-Bertrand2013"/>
+    <w:bookmarkStart w:id="35" w:name="ref-Mckinney2011"/>
     <w:p>
       <w:pPr>
         <w:pStyle w:val="Bibliography"/>
       </w:pPr>
       <w:r>
-        <w:t xml:space="preserve">Bertrand, Frédéric, Nicolas Meyer, Michèle Beau-Faller, Karim El Bayed, Izzie-Jacques Namer, and Myriam Maumy-Bertrand. 2013. “Régression Bêta PLS.”</w:t>
+        <w:t xml:space="preserve">2. McKinney, W. pandas: a Foundational Python Library for Data Analysis and Statistics.</w:t>
       </w:r>
       <w:r>
         <w:t xml:space="preserve"> </w:t>
@@ -2217,37 +2158,91 @@
         <w:rPr>
           <w:i/>
         </w:rPr>
-        <w:t xml:space="preserve">Journal de La Société Française de Statistique</w:t>
-      </w:r>
-      <w:r>
-        <w:t xml:space="preserve"> </w:t>
-      </w:r>
-      <w:r>
-        <w:t xml:space="preserve">154 (3): 143–59.</w:t>
-      </w:r>
-      <w:r>
-        <w:t xml:space="preserve"> </w:t>
-      </w:r>
-      <w:hyperlink r:id="rId35">
+        <w:t xml:space="preserve">Proceedings of the 9th Python in Science Conference</w:t>
+      </w:r>
+      <w:r>
+        <w:t xml:space="preserve"> </w:t>
+      </w:r>
+      <w:r>
+        <w:t xml:space="preserve">(2011).</w:t>
+      </w:r>
+    </w:p>
+    <w:bookmarkEnd w:id="35"/>
+    <w:bookmarkStart w:id="36" w:name="ref-Jones2001"/>
+    <w:p>
+      <w:pPr>
+        <w:pStyle w:val="Bibliography"/>
+      </w:pPr>
+      <w:r>
+        <w:t xml:space="preserve">3. Jones, E., Oliphant, T. &amp; Peterson, P. SciPy: Open source scientific tools for Python. (2001).</w:t>
+      </w:r>
+    </w:p>
+    <w:bookmarkEnd w:id="36"/>
+    <w:bookmarkStart w:id="37" w:name="ref-RCore2020"/>
+    <w:p>
+      <w:pPr>
+        <w:pStyle w:val="Bibliography"/>
+      </w:pPr>
+      <w:r>
+        <w:t xml:space="preserve">4. R Core Team.</w:t>
+      </w:r>
+      <w:r>
+        <w:t xml:space="preserve"> </w:t>
+      </w:r>
+      <w:r>
+        <w:rPr>
+          <w:i/>
+        </w:rPr>
+        <w:t xml:space="preserve">R: A Language and Environment for Statistical Computing</w:t>
+      </w:r>
+      <w:r>
+        <w:t xml:space="preserve">. (R Foundation for Statistical Computing, 2020).</w:t>
+      </w:r>
+    </w:p>
+    <w:bookmarkEnd w:id="37"/>
+    <w:bookmarkStart w:id="39" w:name="ref-Burnham2002"/>
+    <w:p>
+      <w:pPr>
+        <w:pStyle w:val="Bibliography"/>
+      </w:pPr>
+      <w:r>
+        <w:t xml:space="preserve">5. Burnham, K. &amp; Anderson, D.</w:t>
+      </w:r>
+      <w:r>
+        <w:t xml:space="preserve"> </w:t>
+      </w:r>
+      <w:r>
+        <w:rPr>
+          <w:i/>
+        </w:rPr>
+        <w:t xml:space="preserve">Model Selection and Multimodel Inference: A Practical Information-Theoretic Approach.</w:t>
+      </w:r>
+      <w:r>
+        <w:t xml:space="preserve"> </w:t>
+      </w:r>
+      <w:r>
+        <w:t xml:space="preserve">(Springer New York, 2002). doi:</w:t>
+      </w:r>
+      <w:hyperlink r:id="rId38">
         <w:r>
           <w:rPr>
             <w:rStyle w:val="Hyperlink"/>
           </w:rPr>
-          <w:t xml:space="preserve">http://journal-sfds.fr/article/view/215</w:t>
+          <w:t xml:space="preserve">10.1007/b97636</w:t>
         </w:r>
       </w:hyperlink>
       <w:r>
         <w:t xml:space="preserve">.</w:t>
       </w:r>
     </w:p>
-    <w:bookmarkEnd w:id="36"/>
-    <w:bookmarkStart w:id="38" w:name="ref-Burnham2002"/>
+    <w:bookmarkEnd w:id="39"/>
+    <w:bookmarkStart w:id="40" w:name="ref-Nelder1965"/>
     <w:p>
       <w:pPr>
         <w:pStyle w:val="Bibliography"/>
       </w:pPr>
       <w:r>
-        <w:t xml:space="preserve">Burnham, K.P., and D.R. Anderson. 2002.</w:t>
+        <w:t xml:space="preserve">6. Nelder, J. A. &amp; Mead, R. A Simplex Method for Function Minimization.</w:t>
       </w:r>
       <w:r>
         <w:t xml:space="preserve"> </w:t>
@@ -2256,37 +2251,39 @@
         <w:rPr>
           <w:i/>
         </w:rPr>
-        <w:t xml:space="preserve">Model Selection and Multimodel Inference: A Practical Information-Theoretic Approach.</w:t>
-      </w:r>
-      <w:r>
-        <w:t xml:space="preserve"> </w:t>
-      </w:r>
-      <w:r>
-        <w:t xml:space="preserve">2nd ed. New York: Springer New York.</w:t>
-      </w:r>
-      <w:r>
-        <w:t xml:space="preserve"> </w:t>
-      </w:r>
-      <w:hyperlink r:id="rId37">
-        <w:r>
-          <w:rPr>
-            <w:rStyle w:val="Hyperlink"/>
-          </w:rPr>
-          <w:t xml:space="preserve">https://doi.org/10.1007/b97636</w:t>
-        </w:r>
-      </w:hyperlink>
-      <w:r>
-        <w:t xml:space="preserve">.</w:t>
-      </w:r>
-    </w:p>
-    <w:bookmarkEnd w:id="38"/>
-    <w:bookmarkStart w:id="40" w:name="ref-Cribari-Neto2010"/>
+        <w:t xml:space="preserve">The Computer Journal</w:t>
+      </w:r>
+      <w:r>
+        <w:t xml:space="preserve"> </w:t>
+      </w:r>
+      <w:r>
+        <w:rPr>
+          <w:b/>
+        </w:rPr>
+        <w:t xml:space="preserve">7</w:t>
+      </w:r>
+      <w:r>
+        <w:t xml:space="preserve">, 308–313 (1965).</w:t>
+      </w:r>
+    </w:p>
+    <w:bookmarkEnd w:id="40"/>
+    <w:bookmarkStart w:id="41" w:name="ref-Johnson2020"/>
     <w:p>
       <w:pPr>
         <w:pStyle w:val="Bibliography"/>
       </w:pPr>
       <w:r>
-        <w:t xml:space="preserve">Cribari-Neto, Francisco, and Achim Zeileis. 2010. “Beta Regression in R.”</w:t>
+        <w:t xml:space="preserve">7. Johnson, S. G. The NLopt nonlinear-optimization package. (2020).</w:t>
+      </w:r>
+    </w:p>
+    <w:bookmarkEnd w:id="41"/>
+    <w:bookmarkStart w:id="42" w:name="ref-Eddelbuettel2011"/>
+    <w:p>
+      <w:pPr>
+        <w:pStyle w:val="Bibliography"/>
+      </w:pPr>
+      <w:r>
+        <w:t xml:space="preserve">8. Eddelbuettel, D. &amp; François, R. Rcpp: Seamless R and C++ integration.</w:t>
       </w:r>
       <w:r>
         <w:t xml:space="preserve"> </w:t>
@@ -2301,31 +2298,85 @@
         <w:t xml:space="preserve"> </w:t>
       </w:r>
       <w:r>
-        <w:t xml:space="preserve">34 (2): 1–24.</w:t>
-      </w:r>
-      <w:r>
-        <w:t xml:space="preserve"> </w:t>
-      </w:r>
-      <w:hyperlink r:id="rId39">
-        <w:r>
-          <w:rPr>
-            <w:rStyle w:val="Hyperlink"/>
-          </w:rPr>
-          <w:t xml:space="preserve">https://doi.org/10.18637/JSS.V034.I02</w:t>
-        </w:r>
-      </w:hyperlink>
-      <w:r>
-        <w:t xml:space="preserve">.</w:t>
-      </w:r>
-    </w:p>
-    <w:bookmarkEnd w:id="40"/>
-    <w:bookmarkStart w:id="42" w:name="ref-Eddelbuettel2011"/>
+        <w:rPr>
+          <w:b/>
+        </w:rPr>
+        <w:t xml:space="preserve">40</w:t>
+      </w:r>
+      <w:r>
+        <w:t xml:space="preserve">, 1–18 (2011).</w:t>
+      </w:r>
+    </w:p>
+    <w:bookmarkEnd w:id="42"/>
+    <w:bookmarkStart w:id="43" w:name="ref-Aho2014"/>
     <w:p>
       <w:pPr>
         <w:pStyle w:val="Bibliography"/>
       </w:pPr>
       <w:r>
-        <w:t xml:space="preserve">Eddelbuettel, Dirk, and Romain François. 2011. “Rcpp: Seamless R and C++ integration.”</w:t>
+        <w:t xml:space="preserve">9. Aho, K., Derryberry, D. &amp; Peterson, T. Model selection for ecologists: the worldviews of AIC and BIC.</w:t>
+      </w:r>
+      <w:r>
+        <w:t xml:space="preserve"> </w:t>
+      </w:r>
+      <w:r>
+        <w:rPr>
+          <w:i/>
+        </w:rPr>
+        <w:t xml:space="preserve">Ecology</w:t>
+      </w:r>
+      <w:r>
+        <w:t xml:space="preserve"> </w:t>
+      </w:r>
+      <w:r>
+        <w:rPr>
+          <w:b/>
+        </w:rPr>
+        <w:t xml:space="preserve">95</w:t>
+      </w:r>
+      <w:r>
+        <w:t xml:space="preserve">, 631–636 (2014).</w:t>
+      </w:r>
+    </w:p>
+    <w:bookmarkEnd w:id="43"/>
+    <w:bookmarkStart w:id="44" w:name="ref-Goldstein2004"/>
+    <w:p>
+      <w:pPr>
+        <w:pStyle w:val="Bibliography"/>
+      </w:pPr>
+      <w:r>
+        <w:t xml:space="preserve">10. Goldstein, M. L., Morris, S. A. &amp; Yen, G. G. Problems with fitting to the power-law distribution.</w:t>
+      </w:r>
+      <w:r>
+        <w:t xml:space="preserve"> </w:t>
+      </w:r>
+      <w:r>
+        <w:rPr>
+          <w:i/>
+        </w:rPr>
+        <w:t xml:space="preserve">The European Physical Journal B - Condensed Matter and Complex Systems 2004 41:2</w:t>
+      </w:r>
+      <w:r>
+        <w:t xml:space="preserve"> </w:t>
+      </w:r>
+      <w:r>
+        <w:rPr>
+          <w:b/>
+        </w:rPr>
+        <w:t xml:space="preserve">41</w:t>
+      </w:r>
+      <w:r>
+        <w:t xml:space="preserve">, 255–258 (2004).</w:t>
+      </w:r>
+    </w:p>
+    <w:bookmarkEnd w:id="44"/>
+    <w:bookmarkStart w:id="45" w:name="ref-Sekhon2011"/>
+    <w:p>
+      <w:pPr>
+        <w:pStyle w:val="Bibliography"/>
+      </w:pPr>
+      <w:r>
+        <w:t xml:space="preserve">11. Sekhon, J. S. Multivariate and Propensity Score Matching Software with Automated Balance Optimization: The Matching package for R.</w:t>
       </w:r>
       <w:r>
         <w:t xml:space="preserve"> </w:t>
@@ -2340,31 +2391,23 @@
         <w:t xml:space="preserve"> </w:t>
       </w:r>
       <w:r>
-        <w:t xml:space="preserve">40 (8): 1–18.</w:t>
-      </w:r>
-      <w:r>
-        <w:t xml:space="preserve"> </w:t>
-      </w:r>
-      <w:hyperlink r:id="rId41">
-        <w:r>
-          <w:rPr>
-            <w:rStyle w:val="Hyperlink"/>
-          </w:rPr>
-          <w:t xml:space="preserve">https://doi.org/10.18637/JSS.V040.I08</w:t>
-        </w:r>
-      </w:hyperlink>
-      <w:r>
-        <w:t xml:space="preserve">.</w:t>
-      </w:r>
-    </w:p>
-    <w:bookmarkEnd w:id="42"/>
-    <w:bookmarkStart w:id="44" w:name="ref-Goldstein2004"/>
+        <w:rPr>
+          <w:b/>
+        </w:rPr>
+        <w:t xml:space="preserve">42</w:t>
+      </w:r>
+      <w:r>
+        <w:t xml:space="preserve">, 1–52 (2011).</w:t>
+      </w:r>
+    </w:p>
+    <w:bookmarkEnd w:id="45"/>
+    <w:bookmarkStart w:id="46" w:name="ref-Bertrand2013"/>
     <w:p>
       <w:pPr>
         <w:pStyle w:val="Bibliography"/>
       </w:pPr>
       <w:r>
-        <w:t xml:space="preserve">Goldstein, M. L., S. A. Morris, and G. G. Yen. 2004. “Problems with fitting to the power-law distribution.”</w:t>
+        <w:t xml:space="preserve">12. Bertrand, F.</w:t>
       </w:r>
       <w:r>
         <w:t xml:space="preserve"> </w:t>
@@ -2373,71 +2416,13 @@
         <w:rPr>
           <w:i/>
         </w:rPr>
-        <w:t xml:space="preserve">The European Physical Journal B - Condensed Matter and Complex Systems 2004 41:2</w:t>
-      </w:r>
-      <w:r>
-        <w:t xml:space="preserve"> </w:t>
-      </w:r>
-      <w:r>
-        <w:t xml:space="preserve">41 (2): 255–58.</w:t>
-      </w:r>
-      <w:r>
-        <w:t xml:space="preserve"> </w:t>
-      </w:r>
-      <w:hyperlink r:id="rId43">
-        <w:r>
-          <w:rPr>
-            <w:rStyle w:val="Hyperlink"/>
-          </w:rPr>
-          <w:t xml:space="preserve">https://doi.org/10.1140/EPJB/E2004-00316-5</w:t>
-        </w:r>
-      </w:hyperlink>
-      <w:r>
-        <w:t xml:space="preserve">.</w:t>
-      </w:r>
-    </w:p>
-    <w:bookmarkEnd w:id="44"/>
-    <w:bookmarkStart w:id="46" w:name="ref-Johnson2020"/>
-    <w:p>
-      <w:pPr>
-        <w:pStyle w:val="Bibliography"/>
-      </w:pPr>
-      <w:r>
-        <w:t xml:space="preserve">Johnson, Steven G. 2020. “The NLopt nonlinear-optimization package.”</w:t>
-      </w:r>
-      <w:r>
-        <w:t xml:space="preserve"> </w:t>
-      </w:r>
-      <w:hyperlink r:id="rId45">
-        <w:r>
-          <w:rPr>
-            <w:rStyle w:val="Hyperlink"/>
-          </w:rPr>
-          <w:t xml:space="preserve">http://github.com/stevengj/nlopt</w:t>
-        </w:r>
-      </w:hyperlink>
-      <w:r>
-        <w:t xml:space="preserve">.</w:t>
-      </w:r>
-    </w:p>
-    <w:bookmarkEnd w:id="46"/>
-    <w:bookmarkStart w:id="47" w:name="ref-Jones2001"/>
-    <w:p>
-      <w:pPr>
-        <w:pStyle w:val="Bibliography"/>
-      </w:pPr>
-      <w:r>
-        <w:t xml:space="preserve">Jones, Eric; Travis; Oliphant, and Pearu; Peterson. 2001. “SciPy: Open source scientific tools for Python.”</w:t>
-      </w:r>
-    </w:p>
-    <w:bookmarkEnd w:id="47"/>
-    <w:bookmarkStart w:id="48" w:name="ref-Mckinney2011"/>
-    <w:p>
-      <w:pPr>
-        <w:pStyle w:val="Bibliography"/>
-      </w:pPr>
-      <w:r>
-        <w:t xml:space="preserve">McKinney, Wes. 2011. “pandas: a Foundational Python Library for Data Analysis and Statistics.”</w:t>
+        <w:t xml:space="preserve">et al.</w:t>
+      </w:r>
+      <w:r>
+        <w:t xml:space="preserve"> </w:t>
+      </w:r>
+      <w:r>
+        <w:t xml:space="preserve">Régression Bêta PLS.</w:t>
       </w:r>
       <w:r>
         <w:t xml:space="preserve"> </w:t>
@@ -2446,131 +2431,29 @@
         <w:rPr>
           <w:i/>
         </w:rPr>
-        <w:t xml:space="preserve">Proceedings of the 9th Python in Science Conference</w:t>
-      </w:r>
-      <w:r>
-        <w:t xml:space="preserve">.</w:t>
-      </w:r>
-    </w:p>
-    <w:bookmarkEnd w:id="48"/>
-    <w:bookmarkStart w:id="50" w:name="ref-Nelder1965"/>
+        <w:t xml:space="preserve">Journal de la Société Française de Statistique</w:t>
+      </w:r>
+      <w:r>
+        <w:t xml:space="preserve"> </w:t>
+      </w:r>
+      <w:r>
+        <w:rPr>
+          <w:b/>
+        </w:rPr>
+        <w:t xml:space="preserve">154</w:t>
+      </w:r>
+      <w:r>
+        <w:t xml:space="preserve">, 143–159 (2013).</w:t>
+      </w:r>
+    </w:p>
+    <w:bookmarkEnd w:id="46"/>
+    <w:bookmarkStart w:id="47" w:name="ref-Cribari-Neto2010"/>
     <w:p>
       <w:pPr>
         <w:pStyle w:val="Bibliography"/>
       </w:pPr>
       <w:r>
-        <w:t xml:space="preserve">Nelder, J. A., and R. Mead. 1965. “A Simplex Method for Function Minimization.”</w:t>
-      </w:r>
-      <w:r>
-        <w:t xml:space="preserve"> </w:t>
-      </w:r>
-      <w:r>
-        <w:rPr>
-          <w:i/>
-        </w:rPr>
-        <w:t xml:space="preserve">The Computer Journal</w:t>
-      </w:r>
-      <w:r>
-        <w:t xml:space="preserve"> </w:t>
-      </w:r>
-      <w:r>
-        <w:t xml:space="preserve">7 (4): 308–13.</w:t>
-      </w:r>
-      <w:r>
-        <w:t xml:space="preserve"> </w:t>
-      </w:r>
-      <w:hyperlink r:id="rId49">
-        <w:r>
-          <w:rPr>
-            <w:rStyle w:val="Hyperlink"/>
-          </w:rPr>
-          <w:t xml:space="preserve">https://doi.org/10.1093/COMJNL/7.4.308</w:t>
-        </w:r>
-      </w:hyperlink>
-      <w:r>
-        <w:t xml:space="preserve">.</w:t>
-      </w:r>
-    </w:p>
-    <w:bookmarkEnd w:id="50"/>
-    <w:bookmarkStart w:id="52" w:name="ref-RCore2020"/>
-    <w:p>
-      <w:pPr>
-        <w:pStyle w:val="Bibliography"/>
-      </w:pPr>
-      <w:r>
-        <w:t xml:space="preserve">R Core Team. 2020.</w:t>
-      </w:r>
-      <w:r>
-        <w:t xml:space="preserve"> </w:t>
-      </w:r>
-      <w:r>
-        <w:rPr>
-          <w:i/>
-        </w:rPr>
-        <w:t xml:space="preserve">R: A Language and Environment for Statistical Computing</w:t>
-      </w:r>
-      <w:r>
-        <w:t xml:space="preserve">. Vienna, Austria: R Foundation for Statistical Computing.</w:t>
-      </w:r>
-      <w:r>
-        <w:t xml:space="preserve"> </w:t>
-      </w:r>
-      <w:hyperlink r:id="rId51">
-        <w:r>
-          <w:rPr>
-            <w:rStyle w:val="Hyperlink"/>
-          </w:rPr>
-          <w:t xml:space="preserve">https://www.r-project.org/</w:t>
-        </w:r>
-      </w:hyperlink>
-      <w:r>
-        <w:t xml:space="preserve">.</w:t>
-      </w:r>
-    </w:p>
-    <w:bookmarkEnd w:id="52"/>
-    <w:bookmarkStart w:id="54" w:name="ref-Samuelson2021"/>
-    <w:p>
-      <w:pPr>
-        <w:pStyle w:val="Bibliography"/>
-      </w:pPr>
-      <w:r>
-        <w:t xml:space="preserve">Samuelson, Ash E., Roger Schürch, and Ellouise Leadbeater. 2021. “Dancing bees evaluate central urban forage resources as superior to agricultural land.”</w:t>
-      </w:r>
-      <w:r>
-        <w:t xml:space="preserve"> </w:t>
-      </w:r>
-      <w:r>
-        <w:rPr>
-          <w:i/>
-        </w:rPr>
-        <w:t xml:space="preserve">Journal of Applied Ecology</w:t>
-      </w:r>
-      <w:r>
-        <w:t xml:space="preserve">.</w:t>
-      </w:r>
-      <w:r>
-        <w:t xml:space="preserve"> </w:t>
-      </w:r>
-      <w:hyperlink r:id="rId53">
-        <w:r>
-          <w:rPr>
-            <w:rStyle w:val="Hyperlink"/>
-          </w:rPr>
-          <w:t xml:space="preserve">https://doi.org/10.1111/1365-2664.14011</w:t>
-        </w:r>
-      </w:hyperlink>
-      <w:r>
-        <w:t xml:space="preserve">.</w:t>
-      </w:r>
-    </w:p>
-    <w:bookmarkEnd w:id="54"/>
-    <w:bookmarkStart w:id="56" w:name="ref-Sekhon2011"/>
-    <w:p>
-      <w:pPr>
-        <w:pStyle w:val="Bibliography"/>
-      </w:pPr>
-      <w:r>
-        <w:t xml:space="preserve">Sekhon, Jasjeet S. 2011. “Multivariate and Propensity Score Matching Software with Automated Balance Optimization: The Matching package for R.”</w:t>
+        <w:t xml:space="preserve">13. Cribari-Neto, F. &amp; Zeileis, A. Beta Regression in R.</w:t>
       </w:r>
       <w:r>
         <w:t xml:space="preserve"> </w:t>
@@ -2585,25 +2468,17 @@
         <w:t xml:space="preserve"> </w:t>
       </w:r>
       <w:r>
-        <w:t xml:space="preserve">42 (7): 1–52.</w:t>
-      </w:r>
-      <w:r>
-        <w:t xml:space="preserve"> </w:t>
-      </w:r>
-      <w:hyperlink r:id="rId55">
-        <w:r>
-          <w:rPr>
-            <w:rStyle w:val="Hyperlink"/>
-          </w:rPr>
-          <w:t xml:space="preserve">https://doi.org/10.18637/JSS.V042.I07</w:t>
-        </w:r>
-      </w:hyperlink>
-      <w:r>
-        <w:t xml:space="preserve">.</w:t>
-      </w:r>
-    </w:p>
-    <w:bookmarkEnd w:id="56"/>
-    <w:bookmarkEnd w:id="57"/>
+        <w:rPr>
+          <w:b/>
+        </w:rPr>
+        <w:t xml:space="preserve">34</w:t>
+      </w:r>
+      <w:r>
+        <w:t xml:space="preserve">, 1–24 (2010).</w:t>
+      </w:r>
+    </w:p>
+    <w:bookmarkEnd w:id="47"/>
+    <w:bookmarkEnd w:id="48"/>
     <w:sectPr/>
   </w:body>
 </w:document>

</xml_diff>

<commit_message>
updated final MS edits. Just last meeting to go
</commit_message>
<xml_diff>
--- a/analysis/manuscript/methods.docx
+++ b/analysis/manuscript/methods.docx
@@ -606,7 +606,16 @@
         </m:sSup>
       </m:oMath>
       <w:r>
-        <w:t xml:space="preserve">) (Pyke 1978). Our simulation model shows that this describes the distances at which recruits visit resources well. Knowing the distance distributions of scout and recruit trips we then assume that the a proportion</w:t>
+        <w:t xml:space="preserve">))</w:t>
+      </w:r>
+      <w:r>
+        <w:rPr>
+          <w:vertAlign w:val="superscript"/>
+        </w:rPr>
+        <w:t xml:space="preserve">4</w:t>
+      </w:r>
+      <w:r>
+        <w:t xml:space="preserve">. Our simulation model shows that this describes the distances at which recruits visit resources well. Knowing the distance distributions of scout and recruit trips we then assume that the a proportion</w:t>
       </w:r>
       <w:r>
         <w:t xml:space="preserve"> </w:t>
@@ -692,7 +701,7 @@
         <w:pStyle w:val="BodyText"/>
       </w:pPr>
       <w:r>
-        <w:t xml:space="preserve">For the simplified the model we assumed that the number of dances depends weakly on distance and there is a sizable quality differences between resources of a decent size and that there is a sizable intensity of the high quality resource. Foragers on scouting trips are more likely to report larger distances than foragers on recruiting trips. By linearising the function that translates the profitability into the number of waggle dance run for the largest dance duration and normalising, we arrive at simplified distribution for dance durations for scouting trips:</w:t>
+        <w:t xml:space="preserve">For the simplified the model we assumed that the number of dances depends weakly on distance and there is a sizable quality differences between resources of a non-negligible size and that there is a sizable intensity of the high quality resource (See Supplementary Material for detailed derivation). Foragers on scouting trips are more likely to report larger distances than foragers on recruiting trips. By linearising the function that translates the profitability into the number of waggle dance run for the largest dance duration and normalising, we arrive at simplified distribution for dance durations for scouting trips:</w:t>
       </w:r>
     </w:p>
     <w:p>
@@ -1797,7 +1806,7 @@
         <w:rPr>
           <w:vertAlign w:val="superscript"/>
         </w:rPr>
-        <w:t xml:space="preserve">4</w:t>
+        <w:t xml:space="preserve">5</w:t>
       </w:r>
       <w:r>
         <w:t xml:space="preserve">.</w:t>
@@ -1819,6 +1828,60 @@
       </w:pPr>
       <w:r>
         <w:t xml:space="preserve">All models are fit using Maximum likelihood estimation</w:t>
+      </w:r>
+      <w:r>
+        <w:rPr>
+          <w:vertAlign w:val="superscript"/>
+        </w:rPr>
+        <w:t xml:space="preserve">6</w:t>
+      </w:r>
+      <w:r>
+        <w:t xml:space="preserve"> </w:t>
+      </w:r>
+      <w:r>
+        <w:t xml:space="preserve">by summation of the log of the simplified distribution function outlined in the methods section: model. The numerical optimisation routine is written in c++ and uses the Nelder-Mead simplex algorithm</w:t>
+      </w:r>
+      <w:r>
+        <w:rPr>
+          <w:vertAlign w:val="superscript"/>
+        </w:rPr>
+        <w:t xml:space="preserve">7</w:t>
+      </w:r>
+      <w:r>
+        <w:t xml:space="preserve"> </w:t>
+      </w:r>
+      <w:r>
+        <w:t xml:space="preserve">implemented in the</w:t>
+      </w:r>
+      <w:r>
+        <w:t xml:space="preserve"> </w:t>
+      </w:r>
+      <w:r>
+        <w:t xml:space="preserve">‘</w:t>
+      </w:r>
+      <w:r>
+        <w:t xml:space="preserve">NLopt</w:t>
+      </w:r>
+      <w:r>
+        <w:t xml:space="preserve">’</w:t>
+      </w:r>
+      <w:r>
+        <w:t xml:space="preserve"> </w:t>
+      </w:r>
+      <w:r>
+        <w:t xml:space="preserve">library</w:t>
+      </w:r>
+      <w:r>
+        <w:rPr>
+          <w:vertAlign w:val="superscript"/>
+        </w:rPr>
+        <w:t xml:space="preserve">8</w:t>
+      </w:r>
+      <w:r>
+        <w:t xml:space="preserve"> </w:t>
+      </w:r>
+      <w:r>
+        <w:t xml:space="preserve">and interfaced to R</w:t>
       </w:r>
       <w:r>
         <w:rPr>
@@ -1830,82 +1893,48 @@
         <w:t xml:space="preserve"> </w:t>
       </w:r>
       <w:r>
-        <w:t xml:space="preserve">by summation of the log of the simplified distribution function outlined in the methods section: model. The numerical optimisation routine is written in c++ and uses the Nelder-Mead simplex algorithm</w:t>
+        <w:t xml:space="preserve">using</w:t>
+      </w:r>
+      <w:r>
+        <w:t xml:space="preserve"> </w:t>
+      </w:r>
+      <w:r>
+        <w:t xml:space="preserve">‘</w:t>
+      </w:r>
+      <w:r>
+        <w:t xml:space="preserve">Rcpp</w:t>
+      </w:r>
+      <w:r>
+        <w:t xml:space="preserve">’</w:t>
       </w:r>
       <w:r>
         <w:rPr>
           <w:vertAlign w:val="superscript"/>
         </w:rPr>
-        <w:t xml:space="preserve">6</w:t>
-      </w:r>
-      <w:r>
-        <w:t xml:space="preserve"> </w:t>
-      </w:r>
-      <w:r>
-        <w:t xml:space="preserve">implemented in the</w:t>
-      </w:r>
-      <w:r>
-        <w:t xml:space="preserve"> </w:t>
-      </w:r>
-      <w:r>
-        <w:t xml:space="preserve">‘</w:t>
-      </w:r>
-      <w:r>
-        <w:t xml:space="preserve">NLopt</w:t>
-      </w:r>
-      <w:r>
-        <w:t xml:space="preserve">’</w:t>
-      </w:r>
-      <w:r>
-        <w:t xml:space="preserve"> </w:t>
-      </w:r>
-      <w:r>
-        <w:t xml:space="preserve">library</w:t>
+        <w:t xml:space="preserve">9</w:t>
+      </w:r>
+      <w:r>
+        <w:t xml:space="preserve">.</w:t>
+      </w:r>
+    </w:p>
+    <w:p>
+      <w:pPr>
+        <w:pStyle w:val="BodyText"/>
+      </w:pPr>
+      <w:r>
+        <w:t xml:space="preserve">The most parsimonious model is assessed using Akaike information criterion (AIC)</w:t>
       </w:r>
       <w:r>
         <w:rPr>
           <w:vertAlign w:val="superscript"/>
         </w:rPr>
-        <w:t xml:space="preserve">7</w:t>
-      </w:r>
-      <w:r>
-        <w:t xml:space="preserve"> </w:t>
-      </w:r>
-      <w:r>
-        <w:t xml:space="preserve">and interfaced to R</w:t>
-      </w:r>
-      <w:r>
-        <w:rPr>
-          <w:vertAlign w:val="superscript"/>
-        </w:rPr>
-        <w:t xml:space="preserve">4</w:t>
-      </w:r>
-      <w:r>
-        <w:t xml:space="preserve"> </w:t>
-      </w:r>
-      <w:r>
-        <w:t xml:space="preserve">using</w:t>
-      </w:r>
-      <w:r>
-        <w:t xml:space="preserve"> </w:t>
-      </w:r>
-      <w:r>
-        <w:t xml:space="preserve">‘</w:t>
-      </w:r>
-      <w:r>
-        <w:t xml:space="preserve">Rcpp</w:t>
-      </w:r>
-      <w:r>
-        <w:t xml:space="preserve">’</w:t>
-      </w:r>
-      <w:r>
-        <w:rPr>
-          <w:vertAlign w:val="superscript"/>
-        </w:rPr>
-        <w:t xml:space="preserve">8</w:t>
-      </w:r>
-      <w:r>
-        <w:t xml:space="preserve">.</w:t>
+        <w:t xml:space="preserve">6,10</w:t>
+      </w:r>
+      <w:r>
+        <w:t xml:space="preserve"> </w:t>
+      </w:r>
+      <w:r>
+        <w:t xml:space="preserve">and Akaike weights. The model with the lowest AIC score is deemed to be the most parsimonious.</w:t>
       </w:r>
     </w:p>
     <w:p>
@@ -1913,57 +1942,7 @@
         <w:pStyle w:val="BodyText"/>
       </w:pPr>
       <w:r>
-        <w:t xml:space="preserve">The most parsimonious model is assessed using Akaike information criterion (AIC)</w:t>
-      </w:r>
-      <w:r>
-        <w:rPr>
-          <w:vertAlign w:val="superscript"/>
-        </w:rPr>
-        <w:t xml:space="preserve">5,9</w:t>
-      </w:r>
-      <w:r>
-        <w:t xml:space="preserve"> </w:t>
-      </w:r>
-      <w:r>
-        <w:t xml:space="preserve">and Akaike weights. The model with the lowest AIC score is deemed to be the most parsimonious.</w:t>
-      </w:r>
-    </w:p>
-    <w:p>
-      <w:pPr>
-        <w:pStyle w:val="BodyText"/>
-      </w:pPr>
-      <w:r>
         <w:t xml:space="preserve">Goodness of fit is assessed using the two-sample Kolmorgorov-Smirnov (KS) test</w:t>
-      </w:r>
-      <w:r>
-        <w:rPr>
-          <w:vertAlign w:val="superscript"/>
-        </w:rPr>
-        <w:t xml:space="preserve">10</w:t>
-      </w:r>
-      <w:r>
-        <w:t xml:space="preserve"> </w:t>
-      </w:r>
-      <w:r>
-        <w:t xml:space="preserve">and implemented in R using the ks.boot function of the package</w:t>
-      </w:r>
-      <w:r>
-        <w:t xml:space="preserve"> </w:t>
-      </w:r>
-      <w:r>
-        <w:t xml:space="preserve">‘</w:t>
-      </w:r>
-      <w:r>
-        <w:t xml:space="preserve">Matching</w:t>
-      </w:r>
-      <w:r>
-        <w:t xml:space="preserve">’</w:t>
-      </w:r>
-      <w:r>
-        <w:t xml:space="preserve"> </w:t>
-      </w:r>
-      <w:r>
-        <w:t xml:space="preserve">in R</w:t>
       </w:r>
       <w:r>
         <w:rPr>
@@ -1972,59 +1951,28 @@
         <w:t xml:space="preserve">11</w:t>
       </w:r>
       <w:r>
-        <w:t xml:space="preserve">.</w:t>
-      </w:r>
-    </w:p>
-    <w:p>
-      <w:pPr>
-        <w:pStyle w:val="Heading2"/>
-      </w:pPr>
-      <w:bookmarkStart w:id="31" w:name="partial-least-squares-analysis"/>
-      <w:r>
-        <w:t xml:space="preserve">Partial Least Squares analysis</w:t>
-      </w:r>
-      <w:bookmarkEnd w:id="31"/>
-    </w:p>
-    <w:p>
-      <w:pPr>
-        <w:pStyle w:val="FirstParagraph"/>
-      </w:pPr>
-      <w:r>
-        <w:t xml:space="preserve">Prior to conducing the PLS we removed any sites in which the models fit was significantly different to the waggle dance durations for that site. This resulted in one agri-rural site (ROT) and no urban sites being removed from the analysis.</w:t>
-      </w:r>
-    </w:p>
-    <w:p>
-      <w:pPr>
-        <w:pStyle w:val="BodyText"/>
-      </w:pPr>
-      <w:r>
-        <w:t xml:space="preserve">As our estimated proportion of scouts is continuos on the interval</w:t>
-      </w:r>
-      <w:r>
-        <w:t xml:space="preserve"> </w:t>
-      </w:r>
-      <m:oMath>
-        <m:r>
-          <m:t>[</m:t>
-        </m:r>
-        <m:r>
-          <m:t>0</m:t>
-        </m:r>
-        <m:r>
-          <m:t>,</m:t>
-        </m:r>
-        <m:r>
-          <m:t>1</m:t>
-        </m:r>
-        <m:r>
-          <m:t>]</m:t>
-        </m:r>
-      </m:oMath>
-      <w:r>
-        <w:t xml:space="preserve"> </w:t>
-      </w:r>
-      <w:r>
-        <w:t xml:space="preserve">we used the R package plsRbeta</w:t>
+        <w:t xml:space="preserve"> </w:t>
+      </w:r>
+      <w:r>
+        <w:t xml:space="preserve">and implemented in R using the ks.boot function of the package</w:t>
+      </w:r>
+      <w:r>
+        <w:t xml:space="preserve"> </w:t>
+      </w:r>
+      <w:r>
+        <w:t xml:space="preserve">‘</w:t>
+      </w:r>
+      <w:r>
+        <w:t xml:space="preserve">Matching</w:t>
+      </w:r>
+      <w:r>
+        <w:t xml:space="preserve">’</w:t>
+      </w:r>
+      <w:r>
+        <w:t xml:space="preserve"> </w:t>
+      </w:r>
+      <w:r>
+        <w:t xml:space="preserve">in R</w:t>
       </w:r>
       <w:r>
         <w:rPr>
@@ -2033,10 +1981,59 @@
         <w:t xml:space="preserve">12</w:t>
       </w:r>
       <w:r>
-        <w:t xml:space="preserve"> </w:t>
-      </w:r>
-      <w:r>
-        <w:t xml:space="preserve">to conduct the partial least squares analysis and performed a beta regression on the results using the R package betareg</w:t>
+        <w:t xml:space="preserve">.</w:t>
+      </w:r>
+    </w:p>
+    <w:p>
+      <w:pPr>
+        <w:pStyle w:val="Heading2"/>
+      </w:pPr>
+      <w:bookmarkStart w:id="31" w:name="partial-least-squares-analysis"/>
+      <w:r>
+        <w:t xml:space="preserve">Partial Least Squares analysis</w:t>
+      </w:r>
+      <w:bookmarkEnd w:id="31"/>
+    </w:p>
+    <w:p>
+      <w:pPr>
+        <w:pStyle w:val="FirstParagraph"/>
+      </w:pPr>
+      <w:r>
+        <w:t xml:space="preserve">Prior to conducing the PLS we removed any sites in which the models fit was significantly different to the waggle dance durations for that site. This resulted in one agri-rural site (ROT) and no urban sites being removed from the analysis.</w:t>
+      </w:r>
+    </w:p>
+    <w:p>
+      <w:pPr>
+        <w:pStyle w:val="BodyText"/>
+      </w:pPr>
+      <w:r>
+        <w:t xml:space="preserve">As our estimated proportion of scouts is continuos on the interval</w:t>
+      </w:r>
+      <w:r>
+        <w:t xml:space="preserve"> </w:t>
+      </w:r>
+      <m:oMath>
+        <m:r>
+          <m:t>[</m:t>
+        </m:r>
+        <m:r>
+          <m:t>0</m:t>
+        </m:r>
+        <m:r>
+          <m:t>,</m:t>
+        </m:r>
+        <m:r>
+          <m:t>1</m:t>
+        </m:r>
+        <m:r>
+          <m:t>]</m:t>
+        </m:r>
+      </m:oMath>
+      <w:r>
+        <w:t xml:space="preserve"> </w:t>
+      </w:r>
+      <w:r>
+        <w:t xml:space="preserve">we used the R package plsRbeta</w:t>
       </w:r>
       <w:r>
         <w:rPr>
@@ -2045,6 +2042,18 @@
         <w:t xml:space="preserve">13</w:t>
       </w:r>
       <w:r>
+        <w:t xml:space="preserve"> </w:t>
+      </w:r>
+      <w:r>
+        <w:t xml:space="preserve">to conduct the partial least squares analysis and performed a beta regression on the results using the R package betareg</w:t>
+      </w:r>
+      <w:r>
+        <w:rPr>
+          <w:vertAlign w:val="superscript"/>
+        </w:rPr>
+        <w:t xml:space="preserve">14</w:t>
+      </w:r>
+      <w:r>
         <w:t xml:space="preserve">. As the betareg package only works on the open interval</w:t>
       </w:r>
       <w:r>
@@ -2106,7 +2115,7 @@
       </w:r>
       <w:bookmarkEnd w:id="32"/>
     </w:p>
-    <w:bookmarkStart w:id="48" w:name="refs"/>
+    <w:bookmarkStart w:id="49" w:name="refs"/>
     <w:bookmarkStart w:id="34" w:name="ref-Samuelson2021"/>
     <w:p>
       <w:pPr>
@@ -2178,13 +2187,44 @@
       </w:r>
     </w:p>
     <w:bookmarkEnd w:id="36"/>
-    <w:bookmarkStart w:id="37" w:name="ref-RCore2020"/>
+    <w:bookmarkStart w:id="37" w:name="ref-Pyke1978"/>
     <w:p>
       <w:pPr>
         <w:pStyle w:val="Bibliography"/>
       </w:pPr>
       <w:r>
-        <w:t xml:space="preserve">4. R Core Team.</w:t>
+        <w:t xml:space="preserve">4. Pyke, G. H. Optimal foraging in bumblebees and coevolution with their plants.</w:t>
+      </w:r>
+      <w:r>
+        <w:t xml:space="preserve"> </w:t>
+      </w:r>
+      <w:r>
+        <w:rPr>
+          <w:i/>
+        </w:rPr>
+        <w:t xml:space="preserve">Oecologia 1978 36:3</w:t>
+      </w:r>
+      <w:r>
+        <w:t xml:space="preserve"> </w:t>
+      </w:r>
+      <w:r>
+        <w:rPr>
+          <w:b/>
+        </w:rPr>
+        <w:t xml:space="preserve">36</w:t>
+      </w:r>
+      <w:r>
+        <w:t xml:space="preserve">, 281–293 (1978).</w:t>
+      </w:r>
+    </w:p>
+    <w:bookmarkEnd w:id="37"/>
+    <w:bookmarkStart w:id="38" w:name="ref-RCore2020"/>
+    <w:p>
+      <w:pPr>
+        <w:pStyle w:val="Bibliography"/>
+      </w:pPr>
+      <w:r>
+        <w:t xml:space="preserve">5. R Core Team.</w:t>
       </w:r>
       <w:r>
         <w:t xml:space="preserve"> </w:t>
@@ -2199,14 +2239,14 @@
         <w:t xml:space="preserve">. (R Foundation for Statistical Computing, 2020).</w:t>
       </w:r>
     </w:p>
-    <w:bookmarkEnd w:id="37"/>
-    <w:bookmarkStart w:id="39" w:name="ref-Burnham2002"/>
+    <w:bookmarkEnd w:id="38"/>
+    <w:bookmarkStart w:id="40" w:name="ref-Burnham2002"/>
     <w:p>
       <w:pPr>
         <w:pStyle w:val="Bibliography"/>
       </w:pPr>
       <w:r>
-        <w:t xml:space="preserve">5. Burnham, K. &amp; Anderson, D.</w:t>
+        <w:t xml:space="preserve">6. Burnham, K. &amp; Anderson, D.</w:t>
       </w:r>
       <w:r>
         <w:t xml:space="preserve"> </w:t>
@@ -2223,7 +2263,7 @@
       <w:r>
         <w:t xml:space="preserve">(Springer New York, 2002). doi:</w:t>
       </w:r>
-      <w:hyperlink r:id="rId38">
+      <w:hyperlink r:id="rId39">
         <w:r>
           <w:rPr>
             <w:rStyle w:val="Hyperlink"/>
@@ -2235,14 +2275,14 @@
         <w:t xml:space="preserve">.</w:t>
       </w:r>
     </w:p>
-    <w:bookmarkEnd w:id="39"/>
-    <w:bookmarkStart w:id="40" w:name="ref-Nelder1965"/>
+    <w:bookmarkEnd w:id="40"/>
+    <w:bookmarkStart w:id="41" w:name="ref-Nelder1965"/>
     <w:p>
       <w:pPr>
         <w:pStyle w:val="Bibliography"/>
       </w:pPr>
       <w:r>
-        <w:t xml:space="preserve">6. Nelder, J. A. &amp; Mead, R. A Simplex Method for Function Minimization.</w:t>
+        <w:t xml:space="preserve">7. Nelder, J. A. &amp; Mead, R. A Simplex Method for Function Minimization.</w:t>
       </w:r>
       <w:r>
         <w:t xml:space="preserve"> </w:t>
@@ -2266,24 +2306,24 @@
         <w:t xml:space="preserve">, 308–313 (1965).</w:t>
       </w:r>
     </w:p>
-    <w:bookmarkEnd w:id="40"/>
-    <w:bookmarkStart w:id="41" w:name="ref-Johnson2020"/>
+    <w:bookmarkEnd w:id="41"/>
+    <w:bookmarkStart w:id="42" w:name="ref-Johnson2020"/>
     <w:p>
       <w:pPr>
         <w:pStyle w:val="Bibliography"/>
       </w:pPr>
       <w:r>
-        <w:t xml:space="preserve">7. Johnson, S. G. The NLopt nonlinear-optimization package. (2020).</w:t>
-      </w:r>
-    </w:p>
-    <w:bookmarkEnd w:id="41"/>
-    <w:bookmarkStart w:id="42" w:name="ref-Eddelbuettel2011"/>
+        <w:t xml:space="preserve">8. Johnson, S. G. The NLopt nonlinear-optimization package. (2020).</w:t>
+      </w:r>
+    </w:p>
+    <w:bookmarkEnd w:id="42"/>
+    <w:bookmarkStart w:id="43" w:name="ref-Eddelbuettel2011"/>
     <w:p>
       <w:pPr>
         <w:pStyle w:val="Bibliography"/>
       </w:pPr>
       <w:r>
-        <w:t xml:space="preserve">8. Eddelbuettel, D. &amp; François, R. Rcpp: Seamless R and C++ integration.</w:t>
+        <w:t xml:space="preserve">9. Eddelbuettel, D. &amp; François, R. Rcpp: Seamless R and C++ integration.</w:t>
       </w:r>
       <w:r>
         <w:t xml:space="preserve"> </w:t>
@@ -2307,14 +2347,14 @@
         <w:t xml:space="preserve">, 1–18 (2011).</w:t>
       </w:r>
     </w:p>
-    <w:bookmarkEnd w:id="42"/>
-    <w:bookmarkStart w:id="43" w:name="ref-Aho2014"/>
+    <w:bookmarkEnd w:id="43"/>
+    <w:bookmarkStart w:id="44" w:name="ref-Aho2014"/>
     <w:p>
       <w:pPr>
         <w:pStyle w:val="Bibliography"/>
       </w:pPr>
       <w:r>
-        <w:t xml:space="preserve">9. Aho, K., Derryberry, D. &amp; Peterson, T. Model selection for ecologists: the worldviews of AIC and BIC.</w:t>
+        <w:t xml:space="preserve">10. Aho, K., Derryberry, D. &amp; Peterson, T. Model selection for ecologists: the worldviews of AIC and BIC.</w:t>
       </w:r>
       <w:r>
         <w:t xml:space="preserve"> </w:t>
@@ -2338,14 +2378,14 @@
         <w:t xml:space="preserve">, 631–636 (2014).</w:t>
       </w:r>
     </w:p>
-    <w:bookmarkEnd w:id="43"/>
-    <w:bookmarkStart w:id="44" w:name="ref-Goldstein2004"/>
+    <w:bookmarkEnd w:id="44"/>
+    <w:bookmarkStart w:id="45" w:name="ref-Goldstein2004"/>
     <w:p>
       <w:pPr>
         <w:pStyle w:val="Bibliography"/>
       </w:pPr>
       <w:r>
-        <w:t xml:space="preserve">10. Goldstein, M. L., Morris, S. A. &amp; Yen, G. G. Problems with fitting to the power-law distribution.</w:t>
+        <w:t xml:space="preserve">11. Goldstein, M. L., Morris, S. A. &amp; Yen, G. G. Problems with fitting to the power-law distribution.</w:t>
       </w:r>
       <w:r>
         <w:t xml:space="preserve"> </w:t>
@@ -2369,14 +2409,14 @@
         <w:t xml:space="preserve">, 255–258 (2004).</w:t>
       </w:r>
     </w:p>
-    <w:bookmarkEnd w:id="44"/>
-    <w:bookmarkStart w:id="45" w:name="ref-Sekhon2011"/>
+    <w:bookmarkEnd w:id="45"/>
+    <w:bookmarkStart w:id="46" w:name="ref-Sekhon2011"/>
     <w:p>
       <w:pPr>
         <w:pStyle w:val="Bibliography"/>
       </w:pPr>
       <w:r>
-        <w:t xml:space="preserve">11. Sekhon, J. S. Multivariate and Propensity Score Matching Software with Automated Balance Optimization: The Matching package for R.</w:t>
+        <w:t xml:space="preserve">12. Sekhon, J. S. Multivariate and Propensity Score Matching Software with Automated Balance Optimization: The Matching package for R.</w:t>
       </w:r>
       <w:r>
         <w:t xml:space="preserve"> </w:t>
@@ -2400,14 +2440,14 @@
         <w:t xml:space="preserve">, 1–52 (2011).</w:t>
       </w:r>
     </w:p>
-    <w:bookmarkEnd w:id="45"/>
-    <w:bookmarkStart w:id="46" w:name="ref-Bertrand2013"/>
+    <w:bookmarkEnd w:id="46"/>
+    <w:bookmarkStart w:id="47" w:name="ref-Bertrand2013"/>
     <w:p>
       <w:pPr>
         <w:pStyle w:val="Bibliography"/>
       </w:pPr>
       <w:r>
-        <w:t xml:space="preserve">12. Bertrand, F.</w:t>
+        <w:t xml:space="preserve">13. Bertrand, F.</w:t>
       </w:r>
       <w:r>
         <w:t xml:space="preserve"> </w:t>
@@ -2446,14 +2486,14 @@
         <w:t xml:space="preserve">, 143–159 (2013).</w:t>
       </w:r>
     </w:p>
-    <w:bookmarkEnd w:id="46"/>
-    <w:bookmarkStart w:id="47" w:name="ref-Cribari-Neto2010"/>
+    <w:bookmarkEnd w:id="47"/>
+    <w:bookmarkStart w:id="48" w:name="ref-Cribari-Neto2010"/>
     <w:p>
       <w:pPr>
         <w:pStyle w:val="Bibliography"/>
       </w:pPr>
       <w:r>
-        <w:t xml:space="preserve">13. Cribari-Neto, F. &amp; Zeileis, A. Beta Regression in R.</w:t>
+        <w:t xml:space="preserve">14. Cribari-Neto, F. &amp; Zeileis, A. Beta Regression in R.</w:t>
       </w:r>
       <w:r>
         <w:t xml:space="preserve"> </w:t>
@@ -2477,8 +2517,8 @@
         <w:t xml:space="preserve">, 1–24 (2010).</w:t>
       </w:r>
     </w:p>
-    <w:bookmarkEnd w:id="47"/>
     <w:bookmarkEnd w:id="48"/>
+    <w:bookmarkEnd w:id="49"/>
     <w:sectPr/>
   </w:body>
 </w:document>

</xml_diff>